<commit_message>
fix: superfluous next directive breaking the duplicate behavior
</commit_message>
<xml_diff>
--- a/src/assets/showcase_template.docx
+++ b/src/assets/showcase_template.docx
@@ -3926,15 +3926,6 @@
                 <w:lang w:val="en-US"/>
               </w:rPr>
             </w:pPr>
-            <w:r>
-              <w:rPr>
-                <w:rFonts w:ascii="Times New Roman" w:hAnsi="Times New Roman"/>
-                <w:sz w:val="20"/>
-                <w:szCs w:val="44"/>
-                <w:lang w:val="en-US"/>
-              </w:rPr>
-              <w:t>{:next}</w:t>
-            </w:r>
             <w:r>
               <w:rPr>
                 <w:rFonts w:ascii="Times" w:eastAsia="Times" w:hAnsi="Times" w:cs="Times New Roman"/>

</xml_diff>